<commit_message>
Fix url links in posts
</commit_message>
<xml_diff>
--- a/docs/posts/nepal-population-density/index.docx
+++ b/docs/posts/nepal-population-density/index.docx
@@ -7220,7 +7220,7 @@
       </w:r>
     </w:p>
     <w:bookmarkEnd w:id="44"/>
-    <w:bookmarkStart w:id="45" w:name="conclusion"/>
+    <w:bookmarkStart w:id="46" w:name="conclusion"/>
     <w:p>
       <w:pPr>
         <w:pStyle w:val="Heading2"/>
@@ -7252,7 +7252,30 @@
         </w:pict>
       </w:r>
     </w:p>
-    <w:bookmarkEnd w:id="45"/>
+    <w:p>
+      <w:pPr>
+        <w:pStyle w:val="FirstParagraph"/>
+      </w:pPr>
+      <w:r>
+        <w:rPr>
+          <w:i/>
+          <w:iCs/>
+        </w:rPr>
+        <w:t xml:space="preserve">Want to contribute or suggest improvements? Visit the project repository at:</w:t>
+      </w:r>
+      <w:r>
+        <w:t xml:space="preserve"> </w:t>
+      </w:r>
+      <w:hyperlink r:id="rId45">
+        <w:r>
+          <w:rPr>
+            <w:rStyle w:val="Hyperlink"/>
+          </w:rPr>
+          <w:t xml:space="preserve">https://github.com/ar-puuk/Population-Density-Maps</w:t>
+        </w:r>
+      </w:hyperlink>
+    </w:p>
+    <w:bookmarkEnd w:id="46"/>
     <w:sectPr>
       <w:footnotePr>
         <w:numRestart w:val="eachSect"/>

</xml_diff>